<commit_message>
Updated Final Report and Metrics Table
</commit_message>
<xml_diff>
--- a/Assignment 2 Metrics Table.docx
+++ b/Assignment 2 Metrics Table.docx
@@ -6,18 +6,20 @@
       <w:tblPr>
         <w:tblStyle w:val="TableGrid"/>
         <w:tblpPr w:leftFromText="180" w:rightFromText="180" w:vertAnchor="page" w:horzAnchor="margin" w:tblpXSpec="center" w:tblpY="260"/>
-        <w:tblW w:w="11624" w:type="dxa"/>
+        <w:tblW w:w="11477" w:type="dxa"/>
         <w:tblLayout w:type="fixed"/>
         <w:tblLook w:val="04A0" w:firstRow="1" w:lastRow="0" w:firstColumn="1" w:lastColumn="0" w:noHBand="0" w:noVBand="1"/>
       </w:tblPr>
       <w:tblGrid>
-        <w:gridCol w:w="1516"/>
-        <w:gridCol w:w="1225"/>
-        <w:gridCol w:w="1365"/>
+        <w:gridCol w:w="1271"/>
         <w:gridCol w:w="1276"/>
-        <w:gridCol w:w="1276"/>
-        <w:gridCol w:w="2693"/>
-        <w:gridCol w:w="2273"/>
+        <w:gridCol w:w="1134"/>
+        <w:gridCol w:w="1843"/>
+        <w:gridCol w:w="1275"/>
+        <w:gridCol w:w="1418"/>
+        <w:gridCol w:w="1134"/>
+        <w:gridCol w:w="1134"/>
+        <w:gridCol w:w="992"/>
       </w:tblGrid>
       <w:tr>
         <w:trPr>
@@ -25,7 +27,7 @@
         </w:trPr>
         <w:tc>
           <w:tcPr>
-            <w:tcW w:w="1516" w:type="dxa"/>
+            <w:tcW w:w="1271" w:type="dxa"/>
           </w:tcPr>
           <w:p>
             <w:pPr>
@@ -50,7 +52,7 @@
         </w:tc>
         <w:tc>
           <w:tcPr>
-            <w:tcW w:w="1225" w:type="dxa"/>
+            <w:tcW w:w="1276" w:type="dxa"/>
           </w:tcPr>
           <w:p>
             <w:pPr>
@@ -83,7 +85,7 @@
         </w:tc>
         <w:tc>
           <w:tcPr>
-            <w:tcW w:w="1365" w:type="dxa"/>
+            <w:tcW w:w="1134" w:type="dxa"/>
           </w:tcPr>
           <w:p>
             <w:pPr>
@@ -116,7 +118,7 @@
         </w:tc>
         <w:tc>
           <w:tcPr>
-            <w:tcW w:w="1276" w:type="dxa"/>
+            <w:tcW w:w="1843" w:type="dxa"/>
           </w:tcPr>
           <w:p>
             <w:pPr>
@@ -149,7 +151,7 @@
         </w:tc>
         <w:tc>
           <w:tcPr>
-            <w:tcW w:w="1276" w:type="dxa"/>
+            <w:tcW w:w="1275" w:type="dxa"/>
           </w:tcPr>
           <w:p>
             <w:pPr>
@@ -182,7 +184,7 @@
         </w:tc>
         <w:tc>
           <w:tcPr>
-            <w:tcW w:w="2693" w:type="dxa"/>
+            <w:tcW w:w="1418" w:type="dxa"/>
           </w:tcPr>
           <w:p>
             <w:pPr>
@@ -207,7 +209,7 @@
         </w:tc>
         <w:tc>
           <w:tcPr>
-            <w:tcW w:w="2273" w:type="dxa"/>
+            <w:tcW w:w="1134" w:type="dxa"/>
           </w:tcPr>
           <w:p>
             <w:pPr>
@@ -229,11 +231,61 @@
             </w:r>
           </w:p>
         </w:tc>
+        <w:tc>
+          <w:tcPr>
+            <w:tcW w:w="1134" w:type="dxa"/>
+          </w:tcPr>
+          <w:p>
+            <w:pPr>
+              <w:pStyle w:val="Heading2"/>
+              <w:jc w:val="center"/>
+              <w:outlineLvl w:val="1"/>
+              <w:rPr>
+                <w:b/>
+                <w:bCs/>
+                <w:lang w:val="en-US"/>
+              </w:rPr>
+            </w:pPr>
+            <w:r>
+              <w:rPr>
+                <w:b/>
+                <w:bCs/>
+                <w:lang w:val="en-US"/>
+              </w:rPr>
+              <w:t>Sensors Amount Used</w:t>
+            </w:r>
+          </w:p>
+        </w:tc>
+        <w:tc>
+          <w:tcPr>
+            <w:tcW w:w="992" w:type="dxa"/>
+          </w:tcPr>
+          <w:p>
+            <w:pPr>
+              <w:pStyle w:val="Heading2"/>
+              <w:jc w:val="center"/>
+              <w:outlineLvl w:val="1"/>
+              <w:rPr>
+                <w:b/>
+                <w:bCs/>
+                <w:lang w:val="en-US"/>
+              </w:rPr>
+            </w:pPr>
+            <w:r>
+              <w:rPr>
+                <w:b/>
+                <w:bCs/>
+                <w:lang w:val="en-US"/>
+              </w:rPr>
+              <w:t>Size /Stride</w:t>
+            </w:r>
+          </w:p>
+        </w:tc>
       </w:tr>
       <w:tr>
         <w:tc>
           <w:tcPr>
-            <w:tcW w:w="1516" w:type="dxa"/>
+            <w:tcW w:w="1271" w:type="dxa"/>
           </w:tcPr>
           <w:p>
             <w:pPr>
@@ -252,7 +304,7 @@
         </w:tc>
         <w:tc>
           <w:tcPr>
-            <w:tcW w:w="1225" w:type="dxa"/>
+            <w:tcW w:w="1276" w:type="dxa"/>
           </w:tcPr>
           <w:p>
             <w:pPr>
@@ -301,7 +353,7 @@
         </w:tc>
         <w:tc>
           <w:tcPr>
-            <w:tcW w:w="1365" w:type="dxa"/>
+            <w:tcW w:w="1134" w:type="dxa"/>
           </w:tcPr>
           <w:p>
             <w:pPr>
@@ -330,7 +382,7 @@
         </w:tc>
         <w:tc>
           <w:tcPr>
-            <w:tcW w:w="1276" w:type="dxa"/>
+            <w:tcW w:w="1843" w:type="dxa"/>
           </w:tcPr>
           <w:p>
             <w:pPr>
@@ -358,7 +410,7 @@
         </w:tc>
         <w:tc>
           <w:tcPr>
-            <w:tcW w:w="1276" w:type="dxa"/>
+            <w:tcW w:w="1275" w:type="dxa"/>
           </w:tcPr>
           <w:p>
             <w:pPr>
@@ -387,7 +439,7 @@
         </w:tc>
         <w:tc>
           <w:tcPr>
-            <w:tcW w:w="2693" w:type="dxa"/>
+            <w:tcW w:w="1418" w:type="dxa"/>
           </w:tcPr>
           <w:p>
             <w:pPr>
@@ -406,7 +458,7 @@
         </w:tc>
         <w:tc>
           <w:tcPr>
-            <w:tcW w:w="2273" w:type="dxa"/>
+            <w:tcW w:w="1134" w:type="dxa"/>
           </w:tcPr>
           <w:p>
             <w:pPr>
@@ -420,6 +472,44 @@
                 <w:lang w:val="en-US"/>
               </w:rPr>
               <w:t>-</w:t>
+            </w:r>
+          </w:p>
+        </w:tc>
+        <w:tc>
+          <w:tcPr>
+            <w:tcW w:w="1134" w:type="dxa"/>
+          </w:tcPr>
+          <w:p>
+            <w:pPr>
+              <w:jc w:val="center"/>
+              <w:rPr>
+                <w:lang w:val="en-US"/>
+              </w:rPr>
+            </w:pPr>
+            <w:r>
+              <w:rPr>
+                <w:lang w:val="en-US"/>
+              </w:rPr>
+              <w:t>8</w:t>
+            </w:r>
+          </w:p>
+        </w:tc>
+        <w:tc>
+          <w:tcPr>
+            <w:tcW w:w="992" w:type="dxa"/>
+          </w:tcPr>
+          <w:p>
+            <w:pPr>
+              <w:jc w:val="center"/>
+              <w:rPr>
+                <w:lang w:val="en-US"/>
+              </w:rPr>
+            </w:pPr>
+            <w:r>
+              <w:rPr>
+                <w:lang w:val="en-US"/>
+              </w:rPr>
+              <w:t>5000/ 1000</w:t>
             </w:r>
           </w:p>
         </w:tc>
@@ -427,7 +517,7 @@
       <w:tr>
         <w:tc>
           <w:tcPr>
-            <w:tcW w:w="1516" w:type="dxa"/>
+            <w:tcW w:w="1271" w:type="dxa"/>
           </w:tcPr>
           <w:p>
             <w:pPr>
@@ -446,7 +536,7 @@
         </w:tc>
         <w:tc>
           <w:tcPr>
-            <w:tcW w:w="1225" w:type="dxa"/>
+            <w:tcW w:w="1276" w:type="dxa"/>
           </w:tcPr>
           <w:p>
             <w:pPr>
@@ -475,7 +565,7 @@
         </w:tc>
         <w:tc>
           <w:tcPr>
-            <w:tcW w:w="1365" w:type="dxa"/>
+            <w:tcW w:w="1134" w:type="dxa"/>
           </w:tcPr>
           <w:p>
             <w:pPr>
@@ -504,7 +594,7 @@
         </w:tc>
         <w:tc>
           <w:tcPr>
-            <w:tcW w:w="1276" w:type="dxa"/>
+            <w:tcW w:w="1843" w:type="dxa"/>
           </w:tcPr>
           <w:p>
             <w:pPr>
@@ -533,7 +623,7 @@
         </w:tc>
         <w:tc>
           <w:tcPr>
-            <w:tcW w:w="1276" w:type="dxa"/>
+            <w:tcW w:w="1275" w:type="dxa"/>
           </w:tcPr>
           <w:p>
             <w:pPr>
@@ -562,32 +652,26 @@
         </w:tc>
         <w:tc>
           <w:tcPr>
-            <w:tcW w:w="2693" w:type="dxa"/>
-          </w:tcPr>
-          <w:p>
-            <w:pPr>
-              <w:jc w:val="center"/>
-              <w:rPr>
-                <w:lang w:val="en-US"/>
-              </w:rPr>
-            </w:pPr>
-            <w:r>
-              <w:rPr>
-                <w:lang w:val="en-US"/>
-              </w:rPr>
-              <w:t>0.</w:t>
-            </w:r>
-            <w:r>
-              <w:rPr>
-                <w:lang w:val="en-US"/>
-              </w:rPr>
-              <w:t>18</w:t>
-            </w:r>
-          </w:p>
-        </w:tc>
-        <w:tc>
-          <w:tcPr>
-            <w:tcW w:w="2273" w:type="dxa"/>
+            <w:tcW w:w="1418" w:type="dxa"/>
+          </w:tcPr>
+          <w:p>
+            <w:pPr>
+              <w:jc w:val="center"/>
+              <w:rPr>
+                <w:lang w:val="en-US"/>
+              </w:rPr>
+            </w:pPr>
+            <w:r>
+              <w:rPr>
+                <w:lang w:val="en-US"/>
+              </w:rPr>
+              <w:t>0.18</w:t>
+            </w:r>
+          </w:p>
+        </w:tc>
+        <w:tc>
+          <w:tcPr>
+            <w:tcW w:w="1134" w:type="dxa"/>
           </w:tcPr>
           <w:p>
             <w:pPr>
@@ -601,6 +685,44 @@
                 <w:lang w:val="en-US"/>
               </w:rPr>
               <w:t>98</w:t>
+            </w:r>
+          </w:p>
+        </w:tc>
+        <w:tc>
+          <w:tcPr>
+            <w:tcW w:w="1134" w:type="dxa"/>
+          </w:tcPr>
+          <w:p>
+            <w:pPr>
+              <w:jc w:val="center"/>
+              <w:rPr>
+                <w:lang w:val="en-US"/>
+              </w:rPr>
+            </w:pPr>
+            <w:r>
+              <w:rPr>
+                <w:lang w:val="en-US"/>
+              </w:rPr>
+              <w:t>40</w:t>
+            </w:r>
+          </w:p>
+        </w:tc>
+        <w:tc>
+          <w:tcPr>
+            <w:tcW w:w="992" w:type="dxa"/>
+          </w:tcPr>
+          <w:p>
+            <w:pPr>
+              <w:jc w:val="center"/>
+              <w:rPr>
+                <w:lang w:val="en-US"/>
+              </w:rPr>
+            </w:pPr>
+            <w:r>
+              <w:rPr>
+                <w:lang w:val="en-US"/>
+              </w:rPr>
+              <w:t>1/1</w:t>
             </w:r>
           </w:p>
         </w:tc>
@@ -608,7 +730,7 @@
       <w:tr>
         <w:tc>
           <w:tcPr>
-            <w:tcW w:w="1516" w:type="dxa"/>
+            <w:tcW w:w="1271" w:type="dxa"/>
           </w:tcPr>
           <w:p>
             <w:pPr>
@@ -627,7 +749,7 @@
         </w:tc>
         <w:tc>
           <w:tcPr>
-            <w:tcW w:w="1225" w:type="dxa"/>
+            <w:tcW w:w="1276" w:type="dxa"/>
           </w:tcPr>
           <w:p>
             <w:pPr>
@@ -656,7 +778,7 @@
         </w:tc>
         <w:tc>
           <w:tcPr>
-            <w:tcW w:w="1365" w:type="dxa"/>
+            <w:tcW w:w="1134" w:type="dxa"/>
           </w:tcPr>
           <w:p>
             <w:pPr>
@@ -686,7 +808,7 @@
         </w:tc>
         <w:tc>
           <w:tcPr>
-            <w:tcW w:w="1276" w:type="dxa"/>
+            <w:tcW w:w="1843" w:type="dxa"/>
           </w:tcPr>
           <w:p>
             <w:pPr>
@@ -716,7 +838,7 @@
         </w:tc>
         <w:tc>
           <w:tcPr>
-            <w:tcW w:w="1276" w:type="dxa"/>
+            <w:tcW w:w="1275" w:type="dxa"/>
           </w:tcPr>
           <w:p>
             <w:pPr>
@@ -746,7 +868,7 @@
         </w:tc>
         <w:tc>
           <w:tcPr>
-            <w:tcW w:w="2693" w:type="dxa"/>
+            <w:tcW w:w="1418" w:type="dxa"/>
           </w:tcPr>
           <w:p>
             <w:pPr>
@@ -765,7 +887,7 @@
         </w:tc>
         <w:tc>
           <w:tcPr>
-            <w:tcW w:w="2273" w:type="dxa"/>
+            <w:tcW w:w="1134" w:type="dxa"/>
           </w:tcPr>
           <w:p>
             <w:pPr>
@@ -779,6 +901,44 @@
                 <w:lang w:val="en-US"/>
               </w:rPr>
               <w:t>51</w:t>
+            </w:r>
+          </w:p>
+        </w:tc>
+        <w:tc>
+          <w:tcPr>
+            <w:tcW w:w="1134" w:type="dxa"/>
+          </w:tcPr>
+          <w:p>
+            <w:pPr>
+              <w:jc w:val="center"/>
+              <w:rPr>
+                <w:lang w:val="en-US"/>
+              </w:rPr>
+            </w:pPr>
+            <w:r>
+              <w:rPr>
+                <w:lang w:val="en-US"/>
+              </w:rPr>
+              <w:t>40</w:t>
+            </w:r>
+          </w:p>
+        </w:tc>
+        <w:tc>
+          <w:tcPr>
+            <w:tcW w:w="992" w:type="dxa"/>
+          </w:tcPr>
+          <w:p>
+            <w:pPr>
+              <w:jc w:val="center"/>
+              <w:rPr>
+                <w:lang w:val="en-US"/>
+              </w:rPr>
+            </w:pPr>
+            <w:r>
+              <w:rPr>
+                <w:lang w:val="en-US"/>
+              </w:rPr>
+              <w:t>50/30</w:t>
             </w:r>
           </w:p>
         </w:tc>
@@ -786,7 +946,7 @@
       <w:tr>
         <w:tc>
           <w:tcPr>
-            <w:tcW w:w="1516" w:type="dxa"/>
+            <w:tcW w:w="1271" w:type="dxa"/>
           </w:tcPr>
           <w:p>
             <w:pPr>
@@ -805,7 +965,7 @@
         </w:tc>
         <w:tc>
           <w:tcPr>
-            <w:tcW w:w="1225" w:type="dxa"/>
+            <w:tcW w:w="1276" w:type="dxa"/>
           </w:tcPr>
           <w:p>
             <w:pPr>
@@ -834,7 +994,7 @@
         </w:tc>
         <w:tc>
           <w:tcPr>
-            <w:tcW w:w="1365" w:type="dxa"/>
+            <w:tcW w:w="1134" w:type="dxa"/>
           </w:tcPr>
           <w:p>
             <w:pPr>
@@ -863,7 +1023,7 @@
         </w:tc>
         <w:tc>
           <w:tcPr>
-            <w:tcW w:w="1276" w:type="dxa"/>
+            <w:tcW w:w="1843" w:type="dxa"/>
           </w:tcPr>
           <w:p>
             <w:pPr>
@@ -892,7 +1052,7 @@
         </w:tc>
         <w:tc>
           <w:tcPr>
-            <w:tcW w:w="1276" w:type="dxa"/>
+            <w:tcW w:w="1275" w:type="dxa"/>
           </w:tcPr>
           <w:p>
             <w:pPr>
@@ -921,7 +1081,7 @@
         </w:tc>
         <w:tc>
           <w:tcPr>
-            <w:tcW w:w="2693" w:type="dxa"/>
+            <w:tcW w:w="1418" w:type="dxa"/>
           </w:tcPr>
           <w:p>
             <w:pPr>
@@ -940,7 +1100,7 @@
         </w:tc>
         <w:tc>
           <w:tcPr>
-            <w:tcW w:w="2273" w:type="dxa"/>
+            <w:tcW w:w="1134" w:type="dxa"/>
           </w:tcPr>
           <w:p>
             <w:pPr>
@@ -954,6 +1114,44 @@
                 <w:lang w:val="en-US"/>
               </w:rPr>
               <w:t>120</w:t>
+            </w:r>
+          </w:p>
+        </w:tc>
+        <w:tc>
+          <w:tcPr>
+            <w:tcW w:w="1134" w:type="dxa"/>
+          </w:tcPr>
+          <w:p>
+            <w:pPr>
+              <w:jc w:val="center"/>
+              <w:rPr>
+                <w:lang w:val="en-US"/>
+              </w:rPr>
+            </w:pPr>
+            <w:r>
+              <w:rPr>
+                <w:lang w:val="en-US"/>
+              </w:rPr>
+              <w:t>40</w:t>
+            </w:r>
+          </w:p>
+        </w:tc>
+        <w:tc>
+          <w:tcPr>
+            <w:tcW w:w="992" w:type="dxa"/>
+          </w:tcPr>
+          <w:p>
+            <w:pPr>
+              <w:jc w:val="center"/>
+              <w:rPr>
+                <w:lang w:val="en-US"/>
+              </w:rPr>
+            </w:pPr>
+            <w:r>
+              <w:rPr>
+                <w:lang w:val="en-US"/>
+              </w:rPr>
+              <w:t>2000/ 200</w:t>
             </w:r>
           </w:p>
         </w:tc>
@@ -961,7 +1159,7 @@
       <w:tr>
         <w:tc>
           <w:tcPr>
-            <w:tcW w:w="1516" w:type="dxa"/>
+            <w:tcW w:w="1271" w:type="dxa"/>
           </w:tcPr>
           <w:p>
             <w:pPr>
@@ -980,7 +1178,7 @@
         </w:tc>
         <w:tc>
           <w:tcPr>
-            <w:tcW w:w="1225" w:type="dxa"/>
+            <w:tcW w:w="1276" w:type="dxa"/>
           </w:tcPr>
           <w:p>
             <w:pPr>
@@ -1015,7 +1213,7 @@
         </w:tc>
         <w:tc>
           <w:tcPr>
-            <w:tcW w:w="1365" w:type="dxa"/>
+            <w:tcW w:w="1134" w:type="dxa"/>
           </w:tcPr>
           <w:p>
             <w:pPr>
@@ -1044,7 +1242,7 @@
         </w:tc>
         <w:tc>
           <w:tcPr>
-            <w:tcW w:w="1276" w:type="dxa"/>
+            <w:tcW w:w="1843" w:type="dxa"/>
           </w:tcPr>
           <w:p>
             <w:pPr>
@@ -1073,7 +1271,7 @@
         </w:tc>
         <w:tc>
           <w:tcPr>
-            <w:tcW w:w="1276" w:type="dxa"/>
+            <w:tcW w:w="1275" w:type="dxa"/>
           </w:tcPr>
           <w:p>
             <w:pPr>
@@ -1102,7 +1300,7 @@
         </w:tc>
         <w:tc>
           <w:tcPr>
-            <w:tcW w:w="2693" w:type="dxa"/>
+            <w:tcW w:w="1418" w:type="dxa"/>
           </w:tcPr>
           <w:p>
             <w:pPr>
@@ -1121,7 +1319,7 @@
         </w:tc>
         <w:tc>
           <w:tcPr>
-            <w:tcW w:w="2273" w:type="dxa"/>
+            <w:tcW w:w="1134" w:type="dxa"/>
           </w:tcPr>
           <w:p>
             <w:pPr>
@@ -1135,6 +1333,44 @@
                 <w:lang w:val="en-US"/>
               </w:rPr>
               <w:t>53.8</w:t>
+            </w:r>
+          </w:p>
+        </w:tc>
+        <w:tc>
+          <w:tcPr>
+            <w:tcW w:w="1134" w:type="dxa"/>
+          </w:tcPr>
+          <w:p>
+            <w:pPr>
+              <w:jc w:val="center"/>
+              <w:rPr>
+                <w:lang w:val="en-US"/>
+              </w:rPr>
+            </w:pPr>
+            <w:r>
+              <w:rPr>
+                <w:lang w:val="en-US"/>
+              </w:rPr>
+              <w:t>40</w:t>
+            </w:r>
+          </w:p>
+        </w:tc>
+        <w:tc>
+          <w:tcPr>
+            <w:tcW w:w="992" w:type="dxa"/>
+          </w:tcPr>
+          <w:p>
+            <w:pPr>
+              <w:jc w:val="center"/>
+              <w:rPr>
+                <w:lang w:val="en-US"/>
+              </w:rPr>
+            </w:pPr>
+            <w:r>
+              <w:rPr>
+                <w:lang w:val="en-US"/>
+              </w:rPr>
+              <w:t>2000/ 200</w:t>
             </w:r>
           </w:p>
         </w:tc>
@@ -1142,7 +1378,7 @@
       <w:tr>
         <w:tc>
           <w:tcPr>
-            <w:tcW w:w="1516" w:type="dxa"/>
+            <w:tcW w:w="1271" w:type="dxa"/>
           </w:tcPr>
           <w:p>
             <w:pPr>
@@ -1161,63 +1397,194 @@
         </w:tc>
         <w:tc>
           <w:tcPr>
-            <w:tcW w:w="1225" w:type="dxa"/>
-          </w:tcPr>
-          <w:p>
-            <w:pPr>
-              <w:jc w:val="center"/>
-              <w:rPr>
-                <w:lang w:val="en-US"/>
-              </w:rPr>
-            </w:pPr>
-          </w:p>
-        </w:tc>
-        <w:tc>
-          <w:tcPr>
-            <w:tcW w:w="1365" w:type="dxa"/>
-          </w:tcPr>
-          <w:p>
-            <w:pPr>
-              <w:jc w:val="center"/>
-            </w:pPr>
-          </w:p>
-        </w:tc>
-        <w:tc>
-          <w:tcPr>
             <w:tcW w:w="1276" w:type="dxa"/>
           </w:tcPr>
           <w:p>
             <w:pPr>
               <w:jc w:val="center"/>
-            </w:pPr>
-          </w:p>
-        </w:tc>
-        <w:tc>
-          <w:tcPr>
-            <w:tcW w:w="1276" w:type="dxa"/>
-          </w:tcPr>
-          <w:p>
-            <w:pPr>
-              <w:jc w:val="center"/>
-            </w:pPr>
-          </w:p>
-        </w:tc>
-        <w:tc>
-          <w:tcPr>
-            <w:tcW w:w="2693" w:type="dxa"/>
-          </w:tcPr>
-          <w:p/>
-        </w:tc>
-        <w:tc>
-          <w:tcPr>
-            <w:tcW w:w="2273" w:type="dxa"/>
-          </w:tcPr>
-          <w:p>
-            <w:pPr>
-              <w:rPr>
-                <w:lang w:val="en-US"/>
-              </w:rPr>
-            </w:pPr>
+              <w:rPr>
+                <w:rFonts w:ascii="Courier New" w:hAnsi="Courier New" w:cs="Courier New"/>
+                <w:color w:val="212121"/>
+                <w:sz w:val="21"/>
+                <w:szCs w:val="21"/>
+                <w:shd w:val="clear" w:color="auto" w:fill="FFFFFF"/>
+                <w:lang w:val="en-US"/>
+              </w:rPr>
+            </w:pPr>
+            <w:r>
+              <w:rPr>
+                <w:rFonts w:ascii="Courier New" w:hAnsi="Courier New" w:cs="Courier New"/>
+                <w:color w:val="212121"/>
+                <w:sz w:val="21"/>
+                <w:szCs w:val="21"/>
+                <w:shd w:val="clear" w:color="auto" w:fill="FFFFFF"/>
+                <w:lang w:val="en-US"/>
+              </w:rPr>
+              <w:t>86%</w:t>
+            </w:r>
+          </w:p>
+        </w:tc>
+        <w:tc>
+          <w:tcPr>
+            <w:tcW w:w="1134" w:type="dxa"/>
+          </w:tcPr>
+          <w:p>
+            <w:pPr>
+              <w:jc w:val="center"/>
+              <w:rPr>
+                <w:rFonts w:ascii="Courier New" w:hAnsi="Courier New" w:cs="Courier New"/>
+                <w:color w:val="212121"/>
+                <w:sz w:val="21"/>
+                <w:szCs w:val="21"/>
+                <w:shd w:val="clear" w:color="auto" w:fill="FFFFFF"/>
+                <w:lang w:val="en-US"/>
+              </w:rPr>
+            </w:pPr>
+            <w:r>
+              <w:rPr>
+                <w:rFonts w:ascii="Courier New" w:hAnsi="Courier New" w:cs="Courier New"/>
+                <w:color w:val="212121"/>
+                <w:sz w:val="21"/>
+                <w:szCs w:val="21"/>
+                <w:shd w:val="clear" w:color="auto" w:fill="FFFFFF"/>
+                <w:lang w:val="en-US"/>
+              </w:rPr>
+              <w:t>0.33</w:t>
+            </w:r>
+          </w:p>
+        </w:tc>
+        <w:tc>
+          <w:tcPr>
+            <w:tcW w:w="1843" w:type="dxa"/>
+          </w:tcPr>
+          <w:p>
+            <w:pPr>
+              <w:jc w:val="center"/>
+              <w:rPr>
+                <w:rFonts w:ascii="Courier New" w:hAnsi="Courier New" w:cs="Courier New"/>
+                <w:color w:val="212121"/>
+                <w:sz w:val="21"/>
+                <w:szCs w:val="21"/>
+                <w:shd w:val="clear" w:color="auto" w:fill="FFFFFF"/>
+                <w:lang w:val="en-US"/>
+              </w:rPr>
+            </w:pPr>
+            <w:r>
+              <w:rPr>
+                <w:rFonts w:ascii="Courier New" w:hAnsi="Courier New" w:cs="Courier New"/>
+                <w:color w:val="212121"/>
+                <w:sz w:val="21"/>
+                <w:szCs w:val="21"/>
+                <w:shd w:val="clear" w:color="auto" w:fill="FFFFFF"/>
+                <w:lang w:val="en-US"/>
+              </w:rPr>
+              <w:t>59%</w:t>
+            </w:r>
+          </w:p>
+        </w:tc>
+        <w:tc>
+          <w:tcPr>
+            <w:tcW w:w="1275" w:type="dxa"/>
+          </w:tcPr>
+          <w:p>
+            <w:pPr>
+              <w:jc w:val="center"/>
+              <w:rPr>
+                <w:rFonts w:ascii="Courier New" w:hAnsi="Courier New" w:cs="Courier New"/>
+                <w:color w:val="212121"/>
+                <w:sz w:val="21"/>
+                <w:szCs w:val="21"/>
+                <w:shd w:val="clear" w:color="auto" w:fill="FFFFFF"/>
+                <w:lang w:val="en-US"/>
+              </w:rPr>
+            </w:pPr>
+            <w:r>
+              <w:rPr>
+                <w:rFonts w:ascii="Courier New" w:hAnsi="Courier New" w:cs="Courier New"/>
+                <w:color w:val="212121"/>
+                <w:sz w:val="21"/>
+                <w:szCs w:val="21"/>
+                <w:shd w:val="clear" w:color="auto" w:fill="FFFFFF"/>
+                <w:lang w:val="en-US"/>
+              </w:rPr>
+              <w:t>1.88</w:t>
+            </w:r>
+          </w:p>
+        </w:tc>
+        <w:tc>
+          <w:tcPr>
+            <w:tcW w:w="1418" w:type="dxa"/>
+          </w:tcPr>
+          <w:p>
+            <w:pPr>
+              <w:jc w:val="center"/>
+              <w:rPr>
+                <w:lang w:val="en-US"/>
+              </w:rPr>
+            </w:pPr>
+            <w:r>
+              <w:rPr>
+                <w:lang w:val="en-US"/>
+              </w:rPr>
+              <w:t>1.17</w:t>
+            </w:r>
+          </w:p>
+        </w:tc>
+        <w:tc>
+          <w:tcPr>
+            <w:tcW w:w="1134" w:type="dxa"/>
+          </w:tcPr>
+          <w:p>
+            <w:pPr>
+              <w:jc w:val="center"/>
+              <w:rPr>
+                <w:lang w:val="en-US"/>
+              </w:rPr>
+            </w:pPr>
+            <w:r>
+              <w:rPr>
+                <w:lang w:val="en-US"/>
+              </w:rPr>
+              <w:t>-</w:t>
+            </w:r>
+          </w:p>
+        </w:tc>
+        <w:tc>
+          <w:tcPr>
+            <w:tcW w:w="1134" w:type="dxa"/>
+          </w:tcPr>
+          <w:p>
+            <w:pPr>
+              <w:jc w:val="center"/>
+              <w:rPr>
+                <w:lang w:val="en-US"/>
+              </w:rPr>
+            </w:pPr>
+            <w:r>
+              <w:rPr>
+                <w:lang w:val="en-US"/>
+              </w:rPr>
+              <w:t>40</w:t>
+            </w:r>
+          </w:p>
+        </w:tc>
+        <w:tc>
+          <w:tcPr>
+            <w:tcW w:w="992" w:type="dxa"/>
+          </w:tcPr>
+          <w:p>
+            <w:pPr>
+              <w:jc w:val="center"/>
+              <w:rPr>
+                <w:lang w:val="en-US"/>
+              </w:rPr>
+            </w:pPr>
+            <w:r>
+              <w:rPr>
+                <w:lang w:val="en-US"/>
+              </w:rPr>
+              <w:t>2000/ 200</w:t>
+            </w:r>
           </w:p>
         </w:tc>
       </w:tr>

</xml_diff>